<commit_message>
Modified project 7 files and added project 8 directory with its files
</commit_message>
<xml_diff>
--- a/DSCI-512/Project7/Project7_Kungulio_Seif.docx
+++ b/DSCI-512/Project7/Project7_Kungulio_Seif.docx
@@ -219,23 +219,7 @@
           <w:b/>
           <w:bCs/>
         </w:rPr>
-        <w:t xml:space="preserve">Dr. </w:t>
-      </w:r>
-      <w:proofErr w:type="spellStart"/>
-      <w:r>
-        <w:rPr>
-          <w:b/>
-          <w:bCs/>
-        </w:rPr>
-        <w:t>Nengbing</w:t>
-      </w:r>
-      <w:proofErr w:type="spellEnd"/>
-      <w:r>
-        <w:rPr>
-          <w:b/>
-          <w:bCs/>
-        </w:rPr>
-        <w:t xml:space="preserve"> Tao</w:t>
+        <w:t>Dr. Nengbing Tao</w:t>
       </w:r>
     </w:p>
     <w:p>
@@ -602,21 +586,18 @@
     <w:p>
       <w:pPr>
         <w:pStyle w:val="NoSpacing"/>
+      </w:pPr>
+    </w:p>
+    <w:p>
+      <w:pPr>
+        <w:pStyle w:val="NoSpacing"/>
         <w:numPr>
           <w:ilvl w:val="1"/>
           <w:numId w:val="1"/>
         </w:numPr>
       </w:pPr>
       <w:r>
-        <w:t xml:space="preserve">Determine the optimal number of clusters. Justify your answer. It may take </w:t>
-      </w:r>
-      <w:proofErr w:type="gramStart"/>
-      <w:r>
-        <w:t>longer running time</w:t>
-      </w:r>
-      <w:proofErr w:type="gramEnd"/>
-      <w:r>
-        <w:t xml:space="preserve"> since it uses a large dataset.</w:t>
+        <w:t>Determine the optimal number of clusters. Justify your answer. It may take longer running time since it uses a large dataset.</w:t>
       </w:r>
     </w:p>
     <w:p>
@@ -690,6 +671,10 @@
         <w:pStyle w:val="NoSpacing"/>
         <w:ind w:left="1440"/>
       </w:pPr>
+      <w:r>
+        <w:lastRenderedPageBreak/>
+        <w:t>The Gap Statistic Method determines the ideal number of clusters (k) by selecting the value that maximizes the gap statistic, a measure of clustering effectiveness. In this analysis, the gap statistic consistently rises and peaks at k = 7, signaling the best trade-off between cluster compactness and separation. Any increase in k beyond 7 offers little benefit, indicating diminishing returns. The error bars support the reliability of k = 7, confirming it as the most meaningful and appropriate segmentation for the dataset.</w:t>
+      </w:r>
     </w:p>
     <w:p>
       <w:pPr>
@@ -786,6 +771,69 @@
         <w:pStyle w:val="NoSpacing"/>
         <w:ind w:left="1440"/>
       </w:pPr>
+      <w:r>
+        <w:t>The k-means clustering analysis grouped 8,950 data points into 7 distinct clusters, each represented by a central point (centroid). The clustering result shows strong quality, with tightly grouped data (low within-cluster sum of squares) and clear separation between clusters (high between-cluster sum of squares). The algorithm completed successfully in just one iteration, with no errors, indicating the data was highly suitable for this clustering approach.</w:t>
+      </w:r>
+    </w:p>
+    <w:p>
+      <w:pPr>
+        <w:pStyle w:val="NoSpacing"/>
+        <w:ind w:left="1440"/>
+      </w:pPr>
+    </w:p>
+    <w:p>
+      <w:pPr>
+        <w:pStyle w:val="NoSpacing"/>
+        <w:ind w:left="1440"/>
+      </w:pPr>
+    </w:p>
+    <w:p>
+      <w:pPr>
+        <w:pStyle w:val="NoSpacing"/>
+        <w:ind w:left="1440"/>
+      </w:pPr>
+    </w:p>
+    <w:p>
+      <w:pPr>
+        <w:pStyle w:val="NoSpacing"/>
+        <w:ind w:left="1440"/>
+      </w:pPr>
+    </w:p>
+    <w:p>
+      <w:pPr>
+        <w:pStyle w:val="NoSpacing"/>
+        <w:ind w:left="1440"/>
+      </w:pPr>
+    </w:p>
+    <w:p>
+      <w:pPr>
+        <w:pStyle w:val="NoSpacing"/>
+        <w:ind w:left="1440"/>
+      </w:pPr>
+    </w:p>
+    <w:p>
+      <w:pPr>
+        <w:pStyle w:val="NoSpacing"/>
+        <w:ind w:left="1440"/>
+      </w:pPr>
+    </w:p>
+    <w:p>
+      <w:pPr>
+        <w:pStyle w:val="NoSpacing"/>
+        <w:ind w:left="1440"/>
+      </w:pPr>
+    </w:p>
+    <w:p>
+      <w:pPr>
+        <w:pStyle w:val="NoSpacing"/>
+        <w:ind w:left="1440"/>
+      </w:pPr>
+    </w:p>
+    <w:p>
+      <w:pPr>
+        <w:pStyle w:val="NoSpacing"/>
+        <w:ind w:left="1440"/>
+      </w:pPr>
     </w:p>
     <w:p>
       <w:pPr>
@@ -802,6 +850,7 @@
         </w:numPr>
       </w:pPr>
       <w:r>
+        <w:lastRenderedPageBreak/>
         <w:t>Visualize the clusters in different colors.</w:t>
       </w:r>
     </w:p>
@@ -876,12 +925,9 @@
         <w:pStyle w:val="NoSpacing"/>
         <w:ind w:left="1440"/>
       </w:pPr>
-    </w:p>
-    <w:p>
-      <w:pPr>
-        <w:pStyle w:val="NoSpacing"/>
-        <w:ind w:left="1440"/>
-      </w:pPr>
+      <w:r>
+        <w:t>The visualization displays 7 clusters formed through dimensionality reduction (Dim1 and Dim2), which together account for 47.6% of the data’s variability. Certain clusters, such as Cluster 5, are clearly distinct and well-separated, while others, like Clusters 6 and 7, show slight overlap, suggesting some shared features. Tightly packed clusters like Cluster 2 indicate strong similarity among points, whereas broader clusters like Cluster 6 reflect more variation. Overall, the plot supports the clustering structure but also reveals areas—particularly where clusters overlap—that may benefit from further refinement.</w:t>
+      </w:r>
     </w:p>
     <w:sectPr>
       <w:pgSz w:w="12240" w:h="15840"/>
@@ -3599,7 +3645,6 @@
   <w:style w:type="character" w:default="1" w:styleId="DefaultParagraphFont">
     <w:name w:val="Default Paragraph Font"/>
     <w:uiPriority w:val="1"/>
-    <w:semiHidden/>
     <w:unhideWhenUsed/>
   </w:style>
   <w:style w:type="table" w:default="1" w:styleId="TableNormal">

</xml_diff>